<commit_message>
updated report and walktrough
</commit_message>
<xml_diff>
--- a/Walkthrough.docx
+++ b/Walkthrough.docx
@@ -323,18 +323,122 @@
     </w:p>
     <w:p>
       <w:pPr>
-        <w:jc w:val="both"/>
-        <w:rPr>
-          <w:sz w:val="24"/>
-          <w:szCs w:val="24"/>
-        </w:rPr>
-      </w:pPr>
-      <w:r>
-        <w:rPr>
-          <w:sz w:val="24"/>
-          <w:szCs w:val="24"/>
-        </w:rPr>
-        <w:t>Hover over the phone picture, it plays a morse code. Decipher the morse code using the given key, it will say “Blue”. The quote gives a hint about changing the camera to front facing camera.  Where a video with colored numbers plays on a face. The correct numbers are the ones in blue. Next, hover the phone over the lock, it will show an overlay, where you can enter directions using buttons. The correct directions are the steps taken in the solution of the maze. If correct combination is entered a unlocking sound is played, now when looking at the maze picture through the camera a text will appear, that translates the numbers got from the video on face to correct code. Switch the numbers that are in the same sentences with each other. End of this part.</w:t>
+        <w:rPr>
+          <w:sz w:val="24"/>
+          <w:szCs w:val="24"/>
+        </w:rPr>
+      </w:pPr>
+      <w:r>
+        <w:rPr>
+          <w:sz w:val="24"/>
+          <w:szCs w:val="24"/>
+        </w:rPr>
+        <w:t xml:space="preserve">Hover over the phone picture, it plays a morse code. Decipher the morse code using the given key, it will say “Blue”. The quote gives a hint about changing the camera to front facing camera.  Where a video with colored numbers plays on a face. The correct numbers are the ones in blue. Next, hover the phone over the lock, it will show an overlay, where you can enter directions using buttons. The correct directions are the steps taken </w:t>
+      </w:r>
+      <w:r>
+        <w:rPr>
+          <w:sz w:val="24"/>
+          <w:szCs w:val="24"/>
+        </w:rPr>
+        <w:t>to solve the</w:t>
+      </w:r>
+      <w:r>
+        <w:rPr>
+          <w:sz w:val="24"/>
+          <w:szCs w:val="24"/>
+        </w:rPr>
+        <w:t xml:space="preserve"> maze. If correct combination is entered </w:t>
+      </w:r>
+      <w:r>
+        <w:rPr>
+          <w:sz w:val="24"/>
+          <w:szCs w:val="24"/>
+        </w:rPr>
+        <w:t>an</w:t>
+      </w:r>
+      <w:r>
+        <w:rPr>
+          <w:sz w:val="24"/>
+          <w:szCs w:val="24"/>
+        </w:rPr>
+        <w:t xml:space="preserve"> unlocking sound is played, now </w:t>
+      </w:r>
+      <w:r>
+        <w:rPr>
+          <w:sz w:val="24"/>
+          <w:szCs w:val="24"/>
+        </w:rPr>
+        <w:t>you can</w:t>
+      </w:r>
+      <w:r>
+        <w:rPr>
+          <w:sz w:val="24"/>
+          <w:szCs w:val="24"/>
+        </w:rPr>
+        <w:t xml:space="preserve"> look at the maze picture through the camera a</w:t>
+      </w:r>
+      <w:r>
+        <w:rPr>
+          <w:sz w:val="24"/>
+          <w:szCs w:val="24"/>
+        </w:rPr>
+        <w:t>nd</w:t>
+      </w:r>
+      <w:r>
+        <w:rPr>
+          <w:sz w:val="24"/>
+          <w:szCs w:val="24"/>
+        </w:rPr>
+        <w:t xml:space="preserve"> text will appear, </w:t>
+      </w:r>
+      <w:r>
+        <w:rPr>
+          <w:sz w:val="24"/>
+          <w:szCs w:val="24"/>
+        </w:rPr>
+        <w:t>use the text to translate the video on face numbers</w:t>
+      </w:r>
+      <w:r>
+        <w:rPr>
+          <w:sz w:val="24"/>
+          <w:szCs w:val="24"/>
+        </w:rPr>
+        <w:t xml:space="preserve"> to correct code. </w:t>
+      </w:r>
+      <w:r>
+        <w:rPr>
+          <w:sz w:val="24"/>
+          <w:szCs w:val="24"/>
+        </w:rPr>
+        <w:t xml:space="preserve"> This is done by s</w:t>
+      </w:r>
+      <w:r>
+        <w:rPr>
+          <w:sz w:val="24"/>
+          <w:szCs w:val="24"/>
+        </w:rPr>
+        <w:t>witch</w:t>
+      </w:r>
+      <w:r>
+        <w:rPr>
+          <w:sz w:val="24"/>
+          <w:szCs w:val="24"/>
+        </w:rPr>
+        <w:t>ing</w:t>
+      </w:r>
+      <w:r>
+        <w:rPr>
+          <w:sz w:val="24"/>
+          <w:szCs w:val="24"/>
+        </w:rPr>
+        <w:t xml:space="preserve"> the numbers that are in the same sentences with each other. </w:t>
+      </w:r>
+      <w:r>
+        <w:rPr>
+          <w:sz w:val="24"/>
+          <w:szCs w:val="24"/>
+        </w:rPr>
+        <w:t>Use this code to unlock the blue lock.</w:t>
       </w:r>
     </w:p>
     <w:p>
@@ -518,7 +622,6 @@
     </w:p>
     <w:p>
       <w:pPr>
-        <w:jc w:val="both"/>
         <w:rPr>
           <w:b/>
           <w:bCs/>
@@ -533,31 +636,145 @@
           <w:sz w:val="24"/>
           <w:szCs w:val="24"/>
         </w:rPr>
+        <w:br w:type="page"/>
+      </w:r>
+    </w:p>
+    <w:p>
+      <w:pPr>
+        <w:jc w:val="both"/>
+        <w:rPr>
+          <w:b/>
+          <w:bCs/>
+          <w:sz w:val="24"/>
+          <w:szCs w:val="24"/>
+        </w:rPr>
+      </w:pPr>
+      <w:r>
+        <w:rPr>
+          <w:b/>
+          <w:bCs/>
+          <w:sz w:val="24"/>
+          <w:szCs w:val="24"/>
+        </w:rPr>
+        <w:lastRenderedPageBreak/>
         <w:t>Walkthrough:</w:t>
       </w:r>
     </w:p>
     <w:p>
       <w:pPr>
-        <w:jc w:val="both"/>
-        <w:rPr>
-          <w:sz w:val="24"/>
-          <w:szCs w:val="24"/>
-        </w:rPr>
-      </w:pPr>
-      <w:r>
-        <w:rPr>
-          <w:sz w:val="24"/>
-          <w:szCs w:val="24"/>
-        </w:rPr>
-        <w:lastRenderedPageBreak/>
-        <w:t xml:space="preserve">Show the cookie picture to the camera. If the 3D cookie is showing, click on the screen. It will show a text, which roughly says ”Children are our greatest treasure”. </w:t>
-      </w:r>
-      <w:r>
-        <w:rPr>
-          <w:sz w:val="24"/>
-          <w:szCs w:val="24"/>
-        </w:rPr>
-        <w:t xml:space="preserve">This is a hint to order the monarchs based on the number of children they had in increasing order. When looking at the monarchs in that order it will show, Bust of Caesar, “ cipher key is name”. This hints at the Caesar’s cipher and the key is the number in the richest persons name, therefore 14 from XIV. Using this key to decipher the </w:t>
+        <w:rPr>
+          <w:sz w:val="24"/>
+          <w:szCs w:val="24"/>
+        </w:rPr>
+      </w:pPr>
+      <w:r>
+        <w:rPr>
+          <w:sz w:val="24"/>
+          <w:szCs w:val="24"/>
+        </w:rPr>
+        <w:t xml:space="preserve">Show the cookie picture to the camera. If the 3D cookie is showing, click on the screen. It will show a text, which roughly </w:t>
+      </w:r>
+      <w:proofErr w:type="gramStart"/>
+      <w:r>
+        <w:rPr>
+          <w:sz w:val="24"/>
+          <w:szCs w:val="24"/>
+        </w:rPr>
+        <w:t>says ”Children</w:t>
+      </w:r>
+      <w:proofErr w:type="gramEnd"/>
+      <w:r>
+        <w:rPr>
+          <w:sz w:val="24"/>
+          <w:szCs w:val="24"/>
+        </w:rPr>
+        <w:t xml:space="preserve"> are our greatest treasure”. </w:t>
+      </w:r>
+      <w:r>
+        <w:rPr>
+          <w:sz w:val="24"/>
+          <w:szCs w:val="24"/>
+        </w:rPr>
+        <w:t>This is a hint to order the monarchs based on the number of children they had in increasing order. When looking at the monarchs</w:t>
+      </w:r>
+      <w:r>
+        <w:rPr>
+          <w:sz w:val="24"/>
+          <w:szCs w:val="24"/>
+        </w:rPr>
+        <w:t xml:space="preserve"> through the app</w:t>
+      </w:r>
+      <w:r>
+        <w:rPr>
+          <w:sz w:val="24"/>
+          <w:szCs w:val="24"/>
+        </w:rPr>
+        <w:t xml:space="preserve"> in that order it will show</w:t>
+      </w:r>
+      <w:r>
+        <w:rPr>
+          <w:sz w:val="24"/>
+          <w:szCs w:val="24"/>
+        </w:rPr>
+        <w:t xml:space="preserve">: </w:t>
+      </w:r>
+      <w:proofErr w:type="gramStart"/>
+      <w:r>
+        <w:rPr>
+          <w:sz w:val="24"/>
+          <w:szCs w:val="24"/>
+        </w:rPr>
+        <w:t>a</w:t>
+      </w:r>
+      <w:proofErr w:type="gramEnd"/>
+      <w:r>
+        <w:rPr>
+          <w:sz w:val="24"/>
+          <w:szCs w:val="24"/>
+        </w:rPr>
+        <w:t xml:space="preserve"> Bust of Caesar, </w:t>
+      </w:r>
+      <w:r>
+        <w:rPr>
+          <w:sz w:val="24"/>
+          <w:szCs w:val="24"/>
+        </w:rPr>
+        <w:t>“cipher</w:t>
+      </w:r>
+      <w:r>
+        <w:rPr>
+          <w:sz w:val="24"/>
+          <w:szCs w:val="24"/>
+        </w:rPr>
+        <w:t xml:space="preserve"> key is name”. This hints at the Caesar’s cipher and the key is the number in the richest </w:t>
+      </w:r>
+      <w:r>
+        <w:rPr>
+          <w:sz w:val="24"/>
+          <w:szCs w:val="24"/>
+        </w:rPr>
+        <w:t>person’s</w:t>
+      </w:r>
+      <w:r>
+        <w:rPr>
+          <w:sz w:val="24"/>
+          <w:szCs w:val="24"/>
+        </w:rPr>
+        <w:t xml:space="preserve"> name, therefore 14 from</w:t>
+      </w:r>
+      <w:r>
+        <w:rPr>
+          <w:sz w:val="24"/>
+          <w:szCs w:val="24"/>
+        </w:rPr>
+        <w:t xml:space="preserve"> Louis</w:t>
+      </w:r>
+      <w:r>
+        <w:rPr>
+          <w:sz w:val="24"/>
+          <w:szCs w:val="24"/>
+        </w:rPr>
+        <w:t xml:space="preserve"> XIV. Using this key to decipher the </w:t>
       </w:r>
       <w:r>
         <w:rPr>
@@ -571,7 +788,42 @@
           <w:sz w:val="24"/>
           <w:szCs w:val="24"/>
         </w:rPr>
-        <w:t xml:space="preserve"> text you get the three cards to scan with the phone: Jack of Spades, Queen of Hearts, King of Diamonds. End of this part</w:t>
+        <w:t xml:space="preserve"> text you</w:t>
+      </w:r>
+      <w:r>
+        <w:rPr>
+          <w:sz w:val="24"/>
+          <w:szCs w:val="24"/>
+        </w:rPr>
+        <w:t xml:space="preserve"> get</w:t>
+      </w:r>
+      <w:r>
+        <w:rPr>
+          <w:sz w:val="24"/>
+          <w:szCs w:val="24"/>
+        </w:rPr>
+        <w:t xml:space="preserve"> </w:t>
+      </w:r>
+      <w:r>
+        <w:rPr>
+          <w:sz w:val="24"/>
+          <w:szCs w:val="24"/>
+        </w:rPr>
+        <w:t>a riddle, the solution of this riddle is</w:t>
+      </w:r>
+      <w:r>
+        <w:rPr>
+          <w:sz w:val="24"/>
+          <w:szCs w:val="24"/>
+        </w:rPr>
+        <w:t xml:space="preserve">: Jack of Spades, Queen of Hearts, King of Diamonds. </w:t>
+      </w:r>
+      <w:r>
+        <w:rPr>
+          <w:sz w:val="24"/>
+          <w:szCs w:val="24"/>
+        </w:rPr>
+        <w:t xml:space="preserve"> When these cards are taken from the deck and shown in that order you get the code for the red lock.</w:t>
       </w:r>
     </w:p>
     <w:p>
@@ -694,25 +946,94 @@
     </w:p>
     <w:p>
       <w:pPr>
-        <w:jc w:val="both"/>
-        <w:rPr>
-          <w:sz w:val="24"/>
-          <w:szCs w:val="24"/>
-        </w:rPr>
-      </w:pPr>
-      <w:r>
-        <w:rPr>
-          <w:sz w:val="24"/>
-          <w:szCs w:val="24"/>
-        </w:rPr>
-        <w:t xml:space="preserve">The boarding passes are from Netherlands to Japan, Japan to South Africa and South Africa to Morocco. Since you are getting the gold from Netherlands this is the starting point. </w:t>
-      </w:r>
-      <w:r>
-        <w:rPr>
-          <w:sz w:val="24"/>
-          <w:szCs w:val="24"/>
-        </w:rPr>
-        <w:t xml:space="preserve">Scan the countries in the Atlas in the order of boarding tickets. If you scan the correct country a plane should appear, and a sound effect should play. After scanning Morocco, look around the room and you should see a portal with </w:t>
+        <w:rPr>
+          <w:sz w:val="24"/>
+          <w:szCs w:val="24"/>
+        </w:rPr>
+      </w:pPr>
+      <w:r>
+        <w:rPr>
+          <w:sz w:val="24"/>
+          <w:szCs w:val="24"/>
+        </w:rPr>
+        <w:t>The boarding passes are from Netherlands to Japan, Japan to South Africa and South Africa to Morocco. Since you are</w:t>
+      </w:r>
+      <w:r>
+        <w:rPr>
+          <w:sz w:val="24"/>
+          <w:szCs w:val="24"/>
+        </w:rPr>
+        <w:t xml:space="preserve"> in the</w:t>
+      </w:r>
+      <w:r>
+        <w:rPr>
+          <w:sz w:val="24"/>
+          <w:szCs w:val="24"/>
+        </w:rPr>
+        <w:t xml:space="preserve"> Netherlands this is the starting point. </w:t>
+      </w:r>
+      <w:r>
+        <w:rPr>
+          <w:sz w:val="24"/>
+          <w:szCs w:val="24"/>
+        </w:rPr>
+        <w:t xml:space="preserve">Scan the countries in the Atlas </w:t>
+      </w:r>
+      <w:r>
+        <w:rPr>
+          <w:sz w:val="24"/>
+          <w:szCs w:val="24"/>
+        </w:rPr>
+        <w:t>i</w:t>
+      </w:r>
+      <w:r>
+        <w:rPr>
+          <w:sz w:val="24"/>
+          <w:szCs w:val="24"/>
+        </w:rPr>
+        <w:t>n the order of boarding tickets.</w:t>
+      </w:r>
+      <w:r>
+        <w:rPr>
+          <w:sz w:val="24"/>
+          <w:szCs w:val="24"/>
+        </w:rPr>
+        <w:t xml:space="preserve"> So, first the Netherlands then Japan followed by South Africa ending on Morocco.</w:t>
+      </w:r>
+      <w:r>
+        <w:rPr>
+          <w:sz w:val="24"/>
+          <w:szCs w:val="24"/>
+        </w:rPr>
+        <w:t xml:space="preserve"> If you scan the correct country </w:t>
+      </w:r>
+      <w:r>
+        <w:rPr>
+          <w:sz w:val="24"/>
+          <w:szCs w:val="24"/>
+        </w:rPr>
+        <w:t>in the right order a</w:t>
+      </w:r>
+      <w:r>
+        <w:rPr>
+          <w:sz w:val="24"/>
+          <w:szCs w:val="24"/>
+        </w:rPr>
+        <w:t xml:space="preserve"> plane should appear, and a sound effect </w:t>
+      </w:r>
+      <w:r>
+        <w:rPr>
+          <w:sz w:val="24"/>
+          <w:szCs w:val="24"/>
+        </w:rPr>
+        <w:t>will</w:t>
+      </w:r>
+      <w:r>
+        <w:rPr>
+          <w:sz w:val="24"/>
+          <w:szCs w:val="24"/>
+        </w:rPr>
+        <w:t xml:space="preserve"> play. After scanning Morocco, look around the room and you should see a portal with </w:t>
       </w:r>
       <w:r>
         <w:rPr>
@@ -1518,6 +1839,7 @@
   <w:style w:type="character" w:default="1" w:styleId="DefaultParagraphFont">
     <w:name w:val="Default Paragraph Font"/>
     <w:uiPriority w:val="1"/>
+    <w:semiHidden/>
     <w:unhideWhenUsed/>
   </w:style>
   <w:style w:type="table" w:default="1" w:styleId="TableNormal">

</xml_diff>